<commit_message>
Finished draft of example word document output from Rmarkdown
</commit_message>
<xml_diff>
--- a/CreatingAWordDocument/styles_reference.docx
+++ b/CreatingAWordDocument/styles_reference.docx
@@ -7,7 +7,7 @@
         <w:pStyle w:val="Title"/>
       </w:pPr>
       <w:r>
-        <w:t>Testing the creating a word document using Rmarkdown</w:t>
+        <w:t>The title format</w:t>
       </w:r>
     </w:p>
     <w:p>
@@ -15,7 +15,7 @@
         <w:pStyle w:val="Subtitle"/>
       </w:pPr>
       <w:r>
-        <w:t>This is the subtitle</w:t>
+        <w:t>Subtitle format</w:t>
       </w:r>
     </w:p>
     <w:p>
@@ -23,13 +23,21 @@
         <w:pStyle w:val="Author"/>
         <w:rPr>
           <w:rStyle w:val="BookTitle"/>
+          <w:rFonts w:asciiTheme="majorHAnsi" w:hAnsiTheme="majorHAnsi"/>
+          <w:bCs w:val="0"/>
+          <w:iCs w:val="0"/>
+          <w:spacing w:val="0"/>
         </w:rPr>
       </w:pPr>
       <w:r>
         <w:rPr>
           <w:rStyle w:val="BookTitle"/>
+          <w:rFonts w:asciiTheme="majorHAnsi" w:hAnsiTheme="majorHAnsi"/>
+          <w:bCs w:val="0"/>
+          <w:iCs w:val="0"/>
+          <w:spacing w:val="0"/>
         </w:rPr>
-        <w:t>Joseph Crispell</w:t>
+        <w:t>Author</w:t>
       </w:r>
     </w:p>
     <w:p>
@@ -39,28 +47,87 @@
       <w:r>
         <w:t>15 Apr 2020</w:t>
       </w:r>
+    </w:p>
+    <w:p>
+      <w:pPr>
+        <w:rPr>
+          <w:rStyle w:val="BookTitle"/>
+        </w:rPr>
+      </w:pPr>
+    </w:p>
+    <w:p>
+      <w:pPr>
+        <w:pStyle w:val="Heading9"/>
+      </w:pPr>
+    </w:p>
+    <w:p>
+      <w:pPr>
+        <w:pStyle w:val="Heading1"/>
+      </w:pPr>
+      <w:r>
+        <w:t>Heading 1</w:t>
+      </w:r>
+    </w:p>
+    <w:p>
+      <w:pPr>
+        <w:pStyle w:val="Heading2"/>
+      </w:pPr>
+      <w:r>
+        <w:t>Heading 2</w:t>
+      </w:r>
+    </w:p>
+    <w:p>
+      <w:pPr>
+        <w:pStyle w:val="Heading3"/>
+      </w:pPr>
+      <w:r>
+        <w:t>Heading 3</w:t>
+      </w:r>
+    </w:p>
+    <w:p>
+      <w:r>
+        <w:t>This is some normal text.</w:t>
+      </w:r>
+    </w:p>
+    <w:p/>
+    <w:p>
+      <w:r>
+        <w:t xml:space="preserve">I am a </w:t>
+      </w:r>
+      <w:hyperlink r:id="rId7" w:history="1">
+        <w:r>
+          <w:rPr>
+            <w:rStyle w:val="Hyperlink"/>
+          </w:rPr>
+          <w:t>hyperlink</w:t>
+        </w:r>
+      </w:hyperlink>
+      <w:r>
+        <w:t xml:space="preserve">. </w:t>
+      </w:r>
+    </w:p>
+    <w:p/>
+    <w:p/>
+    <w:p/>
+    <w:p>
       <w:bookmarkStart w:id="0" w:name="_GoBack"/>
       <w:bookmarkEnd w:id="0"/>
     </w:p>
     <w:p>
       <w:pPr>
         <w:rPr>
-          <w:rStyle w:val="BookTitle"/>
+          <w:rFonts w:asciiTheme="majorHAnsi" w:eastAsiaTheme="majorEastAsia" w:hAnsiTheme="majorHAnsi" w:cstheme="majorBidi"/>
+          <w:iCs/>
+          <w:color w:val="FFFFFF" w:themeColor="background1"/>
+          <w:sz w:val="21"/>
+          <w:szCs w:val="21"/>
         </w:rPr>
       </w:pPr>
     </w:p>
-    <w:p>
-      <w:pPr>
-        <w:pStyle w:val="Heading9"/>
-      </w:pPr>
-    </w:p>
+    <w:p/>
     <w:sectPr>
-      <w:headerReference w:type="even" r:id="rId7"/>
       <w:headerReference w:type="default" r:id="rId8"/>
-      <w:footerReference w:type="even" r:id="rId9"/>
-      <w:footerReference w:type="default" r:id="rId10"/>
-      <w:headerReference w:type="first" r:id="rId11"/>
-      <w:footerReference w:type="first" r:id="rId12"/>
+      <w:headerReference w:type="first" r:id="rId9"/>
       <w:pgSz w:w="11906" w:h="16838"/>
       <w:pgMar w:top="1440" w:right="1440" w:bottom="1440" w:left="1440" w:header="284" w:footer="708" w:gutter="0"/>
       <w:cols w:space="708"/>
@@ -94,36 +161,6 @@
     </w:p>
   </w:endnote>
 </w:endnotes>
-</file>
-
-<file path=word/footer1.xml><?xml version="1.0" encoding="utf-8"?>
-<w:ftr xmlns:wpc="http://schemas.microsoft.com/office/word/2010/wordprocessingCanvas" xmlns:cx="http://schemas.microsoft.com/office/drawing/2014/chartex" xmlns:cx1="http://schemas.microsoft.com/office/drawing/2015/9/8/chartex" xmlns:cx2="http://schemas.microsoft.com/office/drawing/2015/10/21/chartex" xmlns:cx3="http://schemas.microsoft.com/office/drawing/2016/5/9/chartex" xmlns:cx4="http://schemas.microsoft.com/office/drawing/2016/5/10/chartex" xmlns:cx5="http://schemas.microsoft.com/office/drawing/2016/5/11/chartex" xmlns:cx6="http://schemas.microsoft.com/office/drawing/2016/5/12/chartex" xmlns:cx7="http://schemas.microsoft.com/office/drawing/2016/5/13/chartex" xmlns:cx8="http://schemas.microsoft.com/office/drawing/2016/5/14/chartex" xmlns:mc="http://schemas.openxmlformats.org/markup-compatibility/2006" xmlns:aink="http://schemas.microsoft.com/office/drawing/2016/ink" xmlns:am3d="http://schemas.microsoft.com/office/drawing/2017/model3d" xmlns:o="urn:schemas-microsoft-com:office:office" xmlns:r="http://schemas.openxmlformats.org/officeDocument/2006/relationships" xmlns:m="http://schemas.openxmlformats.org/officeDocument/2006/math" xmlns:v="urn:schemas-microsoft-com:vml" xmlns:wp14="http://schemas.microsoft.com/office/word/2010/wordprocessingDrawing" xmlns:wp="http://schemas.openxmlformats.org/drawingml/2006/wordprocessingDrawing" xmlns:w10="urn:schemas-microsoft-com:office:word" xmlns:w="http://schemas.openxmlformats.org/wordprocessingml/2006/main" xmlns:w14="http://schemas.microsoft.com/office/word/2010/wordml" xmlns:w15="http://schemas.microsoft.com/office/word/2012/wordml" xmlns:w16cid="http://schemas.microsoft.com/office/word/2016/wordml/cid" xmlns:w16se="http://schemas.microsoft.com/office/word/2015/wordml/symex" xmlns:wpg="http://schemas.microsoft.com/office/word/2010/wordprocessingGroup" xmlns:wpi="http://schemas.microsoft.com/office/word/2010/wordprocessingInk" xmlns:wne="http://schemas.microsoft.com/office/word/2006/wordml" xmlns:wps="http://schemas.microsoft.com/office/word/2010/wordprocessingShape" mc:Ignorable="w14 w15 w16se w16cid wp14">
-  <w:p>
-    <w:pPr>
-      <w:pStyle w:val="Footer"/>
-    </w:pPr>
-  </w:p>
-</w:ftr>
-</file>
-
-<file path=word/footer2.xml><?xml version="1.0" encoding="utf-8"?>
-<w:ftr xmlns:wpc="http://schemas.microsoft.com/office/word/2010/wordprocessingCanvas" xmlns:cx="http://schemas.microsoft.com/office/drawing/2014/chartex" xmlns:cx1="http://schemas.microsoft.com/office/drawing/2015/9/8/chartex" xmlns:cx2="http://schemas.microsoft.com/office/drawing/2015/10/21/chartex" xmlns:cx3="http://schemas.microsoft.com/office/drawing/2016/5/9/chartex" xmlns:cx4="http://schemas.microsoft.com/office/drawing/2016/5/10/chartex" xmlns:cx5="http://schemas.microsoft.com/office/drawing/2016/5/11/chartex" xmlns:cx6="http://schemas.microsoft.com/office/drawing/2016/5/12/chartex" xmlns:cx7="http://schemas.microsoft.com/office/drawing/2016/5/13/chartex" xmlns:cx8="http://schemas.microsoft.com/office/drawing/2016/5/14/chartex" xmlns:mc="http://schemas.openxmlformats.org/markup-compatibility/2006" xmlns:aink="http://schemas.microsoft.com/office/drawing/2016/ink" xmlns:am3d="http://schemas.microsoft.com/office/drawing/2017/model3d" xmlns:o="urn:schemas-microsoft-com:office:office" xmlns:r="http://schemas.openxmlformats.org/officeDocument/2006/relationships" xmlns:m="http://schemas.openxmlformats.org/officeDocument/2006/math" xmlns:v="urn:schemas-microsoft-com:vml" xmlns:wp14="http://schemas.microsoft.com/office/word/2010/wordprocessingDrawing" xmlns:wp="http://schemas.openxmlformats.org/drawingml/2006/wordprocessingDrawing" xmlns:w10="urn:schemas-microsoft-com:office:word" xmlns:w="http://schemas.openxmlformats.org/wordprocessingml/2006/main" xmlns:w14="http://schemas.microsoft.com/office/word/2010/wordml" xmlns:w15="http://schemas.microsoft.com/office/word/2012/wordml" xmlns:w16cid="http://schemas.microsoft.com/office/word/2016/wordml/cid" xmlns:w16se="http://schemas.microsoft.com/office/word/2015/wordml/symex" xmlns:wpg="http://schemas.microsoft.com/office/word/2010/wordprocessingGroup" xmlns:wpi="http://schemas.microsoft.com/office/word/2010/wordprocessingInk" xmlns:wne="http://schemas.microsoft.com/office/word/2006/wordml" xmlns:wps="http://schemas.microsoft.com/office/word/2010/wordprocessingShape" mc:Ignorable="w14 w15 w16se w16cid wp14">
-  <w:p>
-    <w:pPr>
-      <w:pStyle w:val="Footer"/>
-    </w:pPr>
-  </w:p>
-</w:ftr>
-</file>
-
-<file path=word/footer3.xml><?xml version="1.0" encoding="utf-8"?>
-<w:ftr xmlns:wpc="http://schemas.microsoft.com/office/word/2010/wordprocessingCanvas" xmlns:cx="http://schemas.microsoft.com/office/drawing/2014/chartex" xmlns:cx1="http://schemas.microsoft.com/office/drawing/2015/9/8/chartex" xmlns:cx2="http://schemas.microsoft.com/office/drawing/2015/10/21/chartex" xmlns:cx3="http://schemas.microsoft.com/office/drawing/2016/5/9/chartex" xmlns:cx4="http://schemas.microsoft.com/office/drawing/2016/5/10/chartex" xmlns:cx5="http://schemas.microsoft.com/office/drawing/2016/5/11/chartex" xmlns:cx6="http://schemas.microsoft.com/office/drawing/2016/5/12/chartex" xmlns:cx7="http://schemas.microsoft.com/office/drawing/2016/5/13/chartex" xmlns:cx8="http://schemas.microsoft.com/office/drawing/2016/5/14/chartex" xmlns:mc="http://schemas.openxmlformats.org/markup-compatibility/2006" xmlns:aink="http://schemas.microsoft.com/office/drawing/2016/ink" xmlns:am3d="http://schemas.microsoft.com/office/drawing/2017/model3d" xmlns:o="urn:schemas-microsoft-com:office:office" xmlns:r="http://schemas.openxmlformats.org/officeDocument/2006/relationships" xmlns:m="http://schemas.openxmlformats.org/officeDocument/2006/math" xmlns:v="urn:schemas-microsoft-com:vml" xmlns:wp14="http://schemas.microsoft.com/office/word/2010/wordprocessingDrawing" xmlns:wp="http://schemas.openxmlformats.org/drawingml/2006/wordprocessingDrawing" xmlns:w10="urn:schemas-microsoft-com:office:word" xmlns:w="http://schemas.openxmlformats.org/wordprocessingml/2006/main" xmlns:w14="http://schemas.microsoft.com/office/word/2010/wordml" xmlns:w15="http://schemas.microsoft.com/office/word/2012/wordml" xmlns:w16cid="http://schemas.microsoft.com/office/word/2016/wordml/cid" xmlns:w16se="http://schemas.microsoft.com/office/word/2015/wordml/symex" xmlns:wpg="http://schemas.microsoft.com/office/word/2010/wordprocessingGroup" xmlns:wpi="http://schemas.microsoft.com/office/word/2010/wordprocessingInk" xmlns:wne="http://schemas.microsoft.com/office/word/2006/wordml" xmlns:wps="http://schemas.microsoft.com/office/word/2010/wordprocessingShape" mc:Ignorable="w14 w15 w16se w16cid wp14">
-  <w:p>
-    <w:pPr>
-      <w:pStyle w:val="Footer"/>
-    </w:pPr>
-  </w:p>
-</w:ftr>
 </file>
 
 <file path=word/footnotes.xml><?xml version="1.0" encoding="utf-8"?>
@@ -151,25 +188,47 @@
     <w:pPr>
       <w:pStyle w:val="Header"/>
     </w:pPr>
+    <w:r>
+      <w:rPr>
+        <w:noProof/>
+      </w:rPr>
+      <w:pict w14:anchorId="7C513F65">
+        <v:shapetype id="_x0000_t202" coordsize="21600,21600" o:spt="202" path="m,l,21600r21600,l21600,xe">
+          <v:stroke joinstyle="miter"/>
+          <v:path gradientshapeok="t" o:connecttype="rect"/>
+        </v:shapetype>
+        <v:shape id="MSIPCM426a4a49847c2a3090dea008" o:spid="_x0000_s2052" type="#_x0000_t202" alt="{&quot;HashCode&quot;:-1291824593,&quot;Height&quot;:841.0,&quot;Width&quot;:595.0,&quot;Placement&quot;:&quot;Header&quot;,&quot;Index&quot;:&quot;Primary&quot;,&quot;Section&quot;:1,&quot;Top&quot;:0.0,&quot;Left&quot;:0.0}" style="position:absolute;margin-left:0;margin-top:15pt;width:595.3pt;height:21.55pt;z-index:251666432;mso-wrap-style:square;mso-position-horizontal:absolute;mso-position-horizontal-relative:page;mso-position-vertical:absolute;mso-position-vertical-relative:page;v-text-anchor:top" o:allowincell="f" filled="f" stroked="f">
+          <v:textbox inset="20pt,0,,0">
+            <w:txbxContent>
+              <w:p>
+                <w:pPr>
+                  <w:spacing w:after="0"/>
+                  <w:rPr>
+                    <w:rFonts w:ascii="Calibri" w:hAnsi="Calibri" w:cs="Calibri"/>
+                    <w:color w:val="000000"/>
+                    <w:sz w:val="20"/>
+                  </w:rPr>
+                </w:pPr>
+                <w:r>
+                  <w:rPr>
+                    <w:rFonts w:ascii="Calibri" w:hAnsi="Calibri" w:cs="Calibri"/>
+                    <w:color w:val="000000"/>
+                    <w:sz w:val="20"/>
+                  </w:rPr>
+                  <w:t>OFFICIAL</w:t>
+                </w:r>
+              </w:p>
+            </w:txbxContent>
+          </v:textbox>
+          <w10:wrap anchorx="page" anchory="page"/>
+        </v:shape>
+      </w:pict>
+    </w:r>
   </w:p>
 </w:hdr>
 </file>
 
 <file path=word/header2.xml><?xml version="1.0" encoding="utf-8"?>
-<w:hdr xmlns:wpc="http://schemas.microsoft.com/office/word/2010/wordprocessingCanvas" xmlns:cx="http://schemas.microsoft.com/office/drawing/2014/chartex" xmlns:cx1="http://schemas.microsoft.com/office/drawing/2015/9/8/chartex" xmlns:cx2="http://schemas.microsoft.com/office/drawing/2015/10/21/chartex" xmlns:cx3="http://schemas.microsoft.com/office/drawing/2016/5/9/chartex" xmlns:cx4="http://schemas.microsoft.com/office/drawing/2016/5/10/chartex" xmlns:cx5="http://schemas.microsoft.com/office/drawing/2016/5/11/chartex" xmlns:cx6="http://schemas.microsoft.com/office/drawing/2016/5/12/chartex" xmlns:cx7="http://schemas.microsoft.com/office/drawing/2016/5/13/chartex" xmlns:cx8="http://schemas.microsoft.com/office/drawing/2016/5/14/chartex" xmlns:mc="http://schemas.openxmlformats.org/markup-compatibility/2006" xmlns:aink="http://schemas.microsoft.com/office/drawing/2016/ink" xmlns:am3d="http://schemas.microsoft.com/office/drawing/2017/model3d" xmlns:o="urn:schemas-microsoft-com:office:office" xmlns:r="http://schemas.openxmlformats.org/officeDocument/2006/relationships" xmlns:m="http://schemas.openxmlformats.org/officeDocument/2006/math" xmlns:v="urn:schemas-microsoft-com:vml" xmlns:wp14="http://schemas.microsoft.com/office/word/2010/wordprocessingDrawing" xmlns:wp="http://schemas.openxmlformats.org/drawingml/2006/wordprocessingDrawing" xmlns:w10="urn:schemas-microsoft-com:office:word" xmlns:w="http://schemas.openxmlformats.org/wordprocessingml/2006/main" xmlns:w14="http://schemas.microsoft.com/office/word/2010/wordml" xmlns:w15="http://schemas.microsoft.com/office/word/2012/wordml" xmlns:w16cid="http://schemas.microsoft.com/office/word/2016/wordml/cid" xmlns:w16se="http://schemas.microsoft.com/office/word/2015/wordml/symex" xmlns:wpg="http://schemas.microsoft.com/office/word/2010/wordprocessingGroup" xmlns:wpi="http://schemas.microsoft.com/office/word/2010/wordprocessingInk" xmlns:wne="http://schemas.microsoft.com/office/word/2006/wordml" xmlns:wps="http://schemas.microsoft.com/office/word/2010/wordprocessingShape" mc:Ignorable="w14 w15 w16se w16cid wp14">
-  <w:p>
-    <w:pPr>
-      <w:pStyle w:val="Header"/>
-      <w:ind w:left="-993"/>
-    </w:pPr>
-    <w:r>
-      <w:t>OFFICIAL</w:t>
-    </w:r>
-  </w:p>
-</w:hdr>
-</file>
-
-<file path=word/header3.xml><?xml version="1.0" encoding="utf-8"?>
 <w:hdr xmlns:wpc="http://schemas.microsoft.com/office/word/2010/wordprocessingCanvas" xmlns:cx="http://schemas.microsoft.com/office/drawing/2014/chartex" xmlns:cx1="http://schemas.microsoft.com/office/drawing/2015/9/8/chartex" xmlns:cx2="http://schemas.microsoft.com/office/drawing/2015/10/21/chartex" xmlns:cx3="http://schemas.microsoft.com/office/drawing/2016/5/9/chartex" xmlns:cx4="http://schemas.microsoft.com/office/drawing/2016/5/10/chartex" xmlns:cx5="http://schemas.microsoft.com/office/drawing/2016/5/11/chartex" xmlns:cx6="http://schemas.microsoft.com/office/drawing/2016/5/12/chartex" xmlns:cx7="http://schemas.microsoft.com/office/drawing/2016/5/13/chartex" xmlns:cx8="http://schemas.microsoft.com/office/drawing/2016/5/14/chartex" xmlns:mc="http://schemas.openxmlformats.org/markup-compatibility/2006" xmlns:aink="http://schemas.microsoft.com/office/drawing/2016/ink" xmlns:am3d="http://schemas.microsoft.com/office/drawing/2017/model3d" xmlns:o="urn:schemas-microsoft-com:office:office" xmlns:r="http://schemas.openxmlformats.org/officeDocument/2006/relationships" xmlns:m="http://schemas.openxmlformats.org/officeDocument/2006/math" xmlns:v="urn:schemas-microsoft-com:vml" xmlns:wp14="http://schemas.microsoft.com/office/word/2010/wordprocessingDrawing" xmlns:wp="http://schemas.openxmlformats.org/drawingml/2006/wordprocessingDrawing" xmlns:w10="urn:schemas-microsoft-com:office:word" xmlns:w="http://schemas.openxmlformats.org/wordprocessingml/2006/main" xmlns:w14="http://schemas.microsoft.com/office/word/2010/wordml" xmlns:w15="http://schemas.microsoft.com/office/word/2012/wordml" xmlns:w16cid="http://schemas.microsoft.com/office/word/2016/wordml/cid" xmlns:w16se="http://schemas.microsoft.com/office/word/2015/wordml/symex" xmlns:wpg="http://schemas.microsoft.com/office/word/2010/wordprocessingGroup" xmlns:wpi="http://schemas.microsoft.com/office/word/2010/wordprocessingInk" xmlns:wne="http://schemas.microsoft.com/office/word/2006/wordml" xmlns:wps="http://schemas.microsoft.com/office/word/2010/wordprocessingShape" mc:Ignorable="w14 w15 w16se w16cid wp14">
   <w:p>
     <w:pPr>
@@ -180,18 +239,18 @@
         <w:noProof/>
       </w:rPr>
       <w:drawing>
-        <wp:anchor distT="0" distB="0" distL="114300" distR="114300" simplePos="0" relativeHeight="251658240" behindDoc="1" locked="0" layoutInCell="1" allowOverlap="1">
+        <wp:anchor distT="0" distB="0" distL="114300" distR="114300" simplePos="0" relativeHeight="251665408" behindDoc="0" locked="0" layoutInCell="1" allowOverlap="1" wp14:anchorId="567F44C8" wp14:editId="60D10760">
           <wp:simplePos x="0" y="0"/>
-          <wp:positionH relativeFrom="margin">
-            <wp:posOffset>5267325</wp:posOffset>
+          <wp:positionH relativeFrom="column">
+            <wp:posOffset>-781050</wp:posOffset>
           </wp:positionH>
           <wp:positionV relativeFrom="paragraph">
-            <wp:posOffset>-3976</wp:posOffset>
+            <wp:posOffset>-113665</wp:posOffset>
           </wp:positionV>
-          <wp:extent cx="1180465" cy="1298433"/>
-          <wp:effectExtent l="0" t="0" r="635" b="0"/>
+          <wp:extent cx="2505075" cy="926465"/>
+          <wp:effectExtent l="0" t="0" r="0" b="0"/>
           <wp:wrapNone/>
-          <wp:docPr id="29" name="Picture 29" descr="File:UKaid.svg - Wikipedia"/>
+          <wp:docPr id="6" name="Picture 6" descr="The purpose of the new FCDO | BIDD"/>
           <wp:cNvGraphicFramePr>
             <a:graphicFrameLocks xmlns:a="http://schemas.openxmlformats.org/drawingml/2006/main" noChangeAspect="1"/>
           </wp:cNvGraphicFramePr>
@@ -199,13 +258,84 @@
             <a:graphicData uri="http://schemas.openxmlformats.org/drawingml/2006/picture">
               <pic:pic xmlns:pic="http://schemas.openxmlformats.org/drawingml/2006/picture">
                 <pic:nvPicPr>
-                  <pic:cNvPr id="0" name="Picture 1" descr="File:UKaid.svg - Wikipedia"/>
+                  <pic:cNvPr id="0" name="Picture 6" descr="The purpose of the new FCDO | BIDD"/>
+                  <pic:cNvPicPr>
+                    <a:picLocks noChangeAspect="1" noChangeArrowheads="1"/>
+                  </pic:cNvPicPr>
+                </pic:nvPicPr>
+                <pic:blipFill rotWithShape="1">
+                  <a:blip r:embed="rId1">
+                    <a:extLst>
+                      <a:ext uri="{28A0092B-C50C-407E-A947-70E740481C1C}">
+                        <a14:useLocalDpi xmlns:a14="http://schemas.microsoft.com/office/drawing/2010/main" val="0"/>
+                      </a:ext>
+                    </a:extLst>
+                  </a:blip>
+                  <a:srcRect l="2161" t="14816" r="2614" b="22363"/>
+                  <a:stretch/>
+                </pic:blipFill>
+                <pic:spPr bwMode="auto">
+                  <a:xfrm>
+                    <a:off x="0" y="0"/>
+                    <a:ext cx="2505075" cy="926465"/>
+                  </a:xfrm>
+                  <a:prstGeom prst="rect">
+                    <a:avLst/>
+                  </a:prstGeom>
+                  <a:noFill/>
+                  <a:ln>
+                    <a:noFill/>
+                  </a:ln>
+                  <a:extLst>
+                    <a:ext uri="{53640926-AAD7-44D8-BBD7-CCE9431645EC}">
+                      <a14:shadowObscured xmlns:a14="http://schemas.microsoft.com/office/drawing/2010/main"/>
+                    </a:ext>
+                  </a:extLst>
+                </pic:spPr>
+              </pic:pic>
+            </a:graphicData>
+          </a:graphic>
+          <wp14:sizeRelH relativeFrom="page">
+            <wp14:pctWidth>0</wp14:pctWidth>
+          </wp14:sizeRelH>
+          <wp14:sizeRelV relativeFrom="page">
+            <wp14:pctHeight>0</wp14:pctHeight>
+          </wp14:sizeRelV>
+        </wp:anchor>
+      </w:drawing>
+    </w:r>
+    <w:r>
+      <w:rPr>
+        <w:rStyle w:val="DateChar"/>
+        <w:noProof/>
+      </w:rPr>
+      <w:drawing>
+        <wp:anchor distT="0" distB="0" distL="114300" distR="114300" simplePos="0" relativeHeight="251657216" behindDoc="0" locked="0" layoutInCell="1" allowOverlap="1" wp14:anchorId="602CDE22" wp14:editId="5FDD1F83">
+          <wp:simplePos x="0" y="0"/>
+          <wp:positionH relativeFrom="column">
+            <wp:posOffset>3790950</wp:posOffset>
+          </wp:positionH>
+          <wp:positionV relativeFrom="paragraph">
+            <wp:posOffset>635</wp:posOffset>
+          </wp:positionV>
+          <wp:extent cx="2771775" cy="857250"/>
+          <wp:effectExtent l="0" t="0" r="0" b="0"/>
+          <wp:wrapNone/>
+          <wp:docPr id="2" name="Picture 2"/>
+          <wp:cNvGraphicFramePr>
+            <a:graphicFrameLocks xmlns:a="http://schemas.openxmlformats.org/drawingml/2006/main" noChangeAspect="1"/>
+          </wp:cNvGraphicFramePr>
+          <a:graphic xmlns:a="http://schemas.openxmlformats.org/drawingml/2006/main">
+            <a:graphicData uri="http://schemas.openxmlformats.org/drawingml/2006/picture">
+              <pic:pic xmlns:pic="http://schemas.openxmlformats.org/drawingml/2006/picture">
+                <pic:nvPicPr>
+                  <pic:cNvPr id="0" name="Picture 1"/>
                   <pic:cNvPicPr>
                     <a:picLocks noChangeAspect="1" noChangeArrowheads="1"/>
                   </pic:cNvPicPr>
                 </pic:nvPicPr>
                 <pic:blipFill>
-                  <a:blip r:embed="rId1">
+                  <a:blip r:embed="rId2">
                     <a:extLst>
                       <a:ext uri="{28A0092B-C50C-407E-A947-70E740481C1C}">
                         <a14:useLocalDpi xmlns:a14="http://schemas.microsoft.com/office/drawing/2010/main" val="0"/>
@@ -220,7 +350,7 @@
                 <pic:spPr bwMode="auto">
                   <a:xfrm>
                     <a:off x="0" y="0"/>
-                    <a:ext cx="1180465" cy="1298433"/>
+                    <a:ext cx="2771775" cy="857250"/>
                   </a:xfrm>
                   <a:prstGeom prst="rect">
                     <a:avLst/>
@@ -244,70 +374,41 @@
     </w:r>
     <w:r>
       <w:rPr>
+        <w:b/>
         <w:noProof/>
+        <w:sz w:val="32"/>
       </w:rPr>
-      <w:drawing>
-        <wp:anchor distT="0" distB="0" distL="114300" distR="114300" simplePos="0" relativeHeight="251659264" behindDoc="1" locked="0" layoutInCell="1" allowOverlap="1">
-          <wp:simplePos x="0" y="0"/>
-          <wp:positionH relativeFrom="margin">
-            <wp:posOffset>-712305</wp:posOffset>
-          </wp:positionH>
-          <wp:positionV relativeFrom="paragraph">
-            <wp:posOffset>9691</wp:posOffset>
-          </wp:positionV>
-          <wp:extent cx="1656080" cy="1143000"/>
-          <wp:effectExtent l="0" t="0" r="1270" b="0"/>
-          <wp:wrapSquare wrapText="bothSides"/>
-          <wp:docPr id="30" name="Picture 30" descr="File:DfID.svg - Wikipedia"/>
-          <wp:cNvGraphicFramePr>
-            <a:graphicFrameLocks xmlns:a="http://schemas.openxmlformats.org/drawingml/2006/main" noChangeAspect="1"/>
-          </wp:cNvGraphicFramePr>
-          <a:graphic xmlns:a="http://schemas.openxmlformats.org/drawingml/2006/main">
-            <a:graphicData uri="http://schemas.openxmlformats.org/drawingml/2006/picture">
-              <pic:pic xmlns:pic="http://schemas.openxmlformats.org/drawingml/2006/picture">
-                <pic:nvPicPr>
-                  <pic:cNvPr id="0" name="Picture 3" descr="File:DfID.svg - Wikipedia"/>
-                  <pic:cNvPicPr>
-                    <a:picLocks noChangeAspect="1" noChangeArrowheads="1"/>
-                  </pic:cNvPicPr>
-                </pic:nvPicPr>
-                <pic:blipFill>
-                  <a:blip r:embed="rId2">
-                    <a:extLst>
-                      <a:ext uri="{28A0092B-C50C-407E-A947-70E740481C1C}">
-                        <a14:useLocalDpi xmlns:a14="http://schemas.microsoft.com/office/drawing/2010/main" val="0"/>
-                      </a:ext>
-                    </a:extLst>
-                  </a:blip>
-                  <a:srcRect/>
-                  <a:stretch>
-                    <a:fillRect/>
-                  </a:stretch>
-                </pic:blipFill>
-                <pic:spPr bwMode="auto">
-                  <a:xfrm>
-                    <a:off x="0" y="0"/>
-                    <a:ext cx="1656080" cy="1143000"/>
-                  </a:xfrm>
-                  <a:prstGeom prst="rect">
-                    <a:avLst/>
-                  </a:prstGeom>
-                  <a:noFill/>
-                  <a:ln>
-                    <a:noFill/>
-                  </a:ln>
-                </pic:spPr>
-              </pic:pic>
-            </a:graphicData>
-          </a:graphic>
-          <wp14:sizeRelH relativeFrom="page">
-            <wp14:pctWidth>0</wp14:pctWidth>
-          </wp14:sizeRelH>
-          <wp14:sizeRelV relativeFrom="page">
-            <wp14:pctHeight>0</wp14:pctHeight>
-          </wp14:sizeRelV>
-        </wp:anchor>
-      </w:drawing>
+      <w:pict w14:anchorId="28290D6D">
+        <v:shapetype id="_x0000_t202" coordsize="21600,21600" o:spt="202" path="m,l,21600r21600,l21600,xe">
+          <v:stroke joinstyle="miter"/>
+          <v:path gradientshapeok="t" o:connecttype="rect"/>
+        </v:shapetype>
+        <v:shape id="MSIPCM8a1d4175b963a16e937d793d" o:spid="_x0000_s2050" type="#_x0000_t202" alt="{&quot;HashCode&quot;:-1291824593,&quot;Height&quot;:841.0,&quot;Width&quot;:595.0,&quot;Placement&quot;:&quot;Header&quot;,&quot;Index&quot;:&quot;FirstPage&quot;,&quot;Section&quot;:1,&quot;Top&quot;:0.0,&quot;Left&quot;:0.0}" style="position:absolute;margin-left:0;margin-top:15pt;width:595.3pt;height:21.55pt;z-index:251663360;mso-wrap-style:square;mso-position-horizontal:absolute;mso-position-horizontal-relative:page;mso-position-vertical:absolute;mso-position-vertical-relative:page;v-text-anchor:top" o:allowincell="f" filled="f" stroked="f">
+          <v:textbox inset="20pt,0,,0">
+            <w:txbxContent>
+              <w:p>
+                <w:pPr>
+                  <w:spacing w:after="0"/>
+                  <w:rPr>
+                    <w:rFonts w:ascii="Calibri" w:hAnsi="Calibri" w:cs="Calibri"/>
+                    <w:color w:val="000000"/>
+                    <w:sz w:val="20"/>
+                  </w:rPr>
+                </w:pPr>
+                <w:r>
+                  <w:rPr>
+                    <w:rFonts w:ascii="Calibri" w:hAnsi="Calibri" w:cs="Calibri"/>
+                    <w:color w:val="000000"/>
+                    <w:sz w:val="20"/>
+                  </w:rPr>
+                  <w:t>OFFICIAL</w:t>
+                </w:r>
+              </w:p>
+            </w:txbxContent>
+          </v:textbox>
+          <w10:wrap anchorx="page" anchory="page"/>
+        </v:shape>
+      </w:pict>
     </w:r>
   </w:p>
 </w:hdr>
@@ -318,7 +419,7 @@
   <w:abstractNum w:abstractNumId="0" w15:restartNumberingAfterBreak="0">
     <w:nsid w:val="FFFFFF7C"/>
     <w:multiLevelType w:val="singleLevel"/>
-    <w:tmpl w:val="B3C6632A"/>
+    <w:tmpl w:val="5AC4887E"/>
     <w:lvl w:ilvl="0">
       <w:start w:val="1"/>
       <w:numFmt w:val="decimal"/>
@@ -335,7 +436,7 @@
   <w:abstractNum w:abstractNumId="1" w15:restartNumberingAfterBreak="0">
     <w:nsid w:val="FFFFFF7D"/>
     <w:multiLevelType w:val="singleLevel"/>
-    <w:tmpl w:val="894CA3C2"/>
+    <w:tmpl w:val="75D84996"/>
     <w:lvl w:ilvl="0">
       <w:start w:val="1"/>
       <w:numFmt w:val="decimal"/>
@@ -352,7 +453,7 @@
   <w:abstractNum w:abstractNumId="2" w15:restartNumberingAfterBreak="0">
     <w:nsid w:val="FFFFFF7E"/>
     <w:multiLevelType w:val="singleLevel"/>
-    <w:tmpl w:val="C7AA75D2"/>
+    <w:tmpl w:val="5E787C34"/>
     <w:lvl w:ilvl="0">
       <w:start w:val="1"/>
       <w:numFmt w:val="decimal"/>
@@ -369,7 +470,7 @@
   <w:abstractNum w:abstractNumId="3" w15:restartNumberingAfterBreak="0">
     <w:nsid w:val="FFFFFF7F"/>
     <w:multiLevelType w:val="singleLevel"/>
-    <w:tmpl w:val="6D6422C2"/>
+    <w:tmpl w:val="D40EBB34"/>
     <w:lvl w:ilvl="0">
       <w:start w:val="1"/>
       <w:numFmt w:val="decimal"/>
@@ -386,7 +487,7 @@
   <w:abstractNum w:abstractNumId="4" w15:restartNumberingAfterBreak="0">
     <w:nsid w:val="FFFFFF80"/>
     <w:multiLevelType w:val="singleLevel"/>
-    <w:tmpl w:val="19DA3C1A"/>
+    <w:tmpl w:val="186AF3C8"/>
     <w:lvl w:ilvl="0">
       <w:start w:val="1"/>
       <w:numFmt w:val="bullet"/>
@@ -406,7 +507,7 @@
   <w:abstractNum w:abstractNumId="5" w15:restartNumberingAfterBreak="0">
     <w:nsid w:val="FFFFFF81"/>
     <w:multiLevelType w:val="singleLevel"/>
-    <w:tmpl w:val="B4E09BD0"/>
+    <w:tmpl w:val="9CF4BE90"/>
     <w:lvl w:ilvl="0">
       <w:start w:val="1"/>
       <w:numFmt w:val="bullet"/>
@@ -426,7 +527,7 @@
   <w:abstractNum w:abstractNumId="6" w15:restartNumberingAfterBreak="0">
     <w:nsid w:val="FFFFFF82"/>
     <w:multiLevelType w:val="singleLevel"/>
-    <w:tmpl w:val="1D0E1AF6"/>
+    <w:tmpl w:val="726E69DC"/>
     <w:lvl w:ilvl="0">
       <w:start w:val="1"/>
       <w:numFmt w:val="bullet"/>
@@ -446,7 +547,7 @@
   <w:abstractNum w:abstractNumId="7" w15:restartNumberingAfterBreak="0">
     <w:nsid w:val="FFFFFF83"/>
     <w:multiLevelType w:val="singleLevel"/>
-    <w:tmpl w:val="CC38F574"/>
+    <w:tmpl w:val="570A6B9A"/>
     <w:lvl w:ilvl="0">
       <w:start w:val="1"/>
       <w:numFmt w:val="bullet"/>
@@ -466,7 +567,7 @@
   <w:abstractNum w:abstractNumId="8" w15:restartNumberingAfterBreak="0">
     <w:nsid w:val="FFFFFF88"/>
     <w:multiLevelType w:val="singleLevel"/>
-    <w:tmpl w:val="16DAF4D0"/>
+    <w:tmpl w:val="0956A07A"/>
     <w:lvl w:ilvl="0">
       <w:start w:val="1"/>
       <w:numFmt w:val="decimal"/>
@@ -483,7 +584,7 @@
   <w:abstractNum w:abstractNumId="9" w15:restartNumberingAfterBreak="0">
     <w:nsid w:val="FFFFFF89"/>
     <w:multiLevelType w:val="singleLevel"/>
-    <w:tmpl w:val="ED4E8EF4"/>
+    <w:tmpl w:val="200CB182"/>
     <w:lvl w:ilvl="0">
       <w:start w:val="1"/>
       <w:numFmt w:val="bullet"/>
@@ -657,7 +758,7 @@
       </w:pPr>
     </w:pPrDefault>
   </w:docDefaults>
-  <w:latentStyles w:defLockedState="0" w:defUIPriority="99" w:defSemiHidden="0" w:defUnhideWhenUsed="0" w:defQFormat="0" w:count="375">
+  <w:latentStyles w:defLockedState="0" w:defUIPriority="99" w:defSemiHidden="0" w:defUnhideWhenUsed="0" w:defQFormat="0" w:count="376">
     <w:lsdException w:name="Normal" w:uiPriority="0" w:qFormat="1"/>
     <w:lsdException w:name="heading 1" w:uiPriority="9" w:qFormat="1"/>
     <w:lsdException w:name="heading 2" w:semiHidden="1" w:uiPriority="9" w:unhideWhenUsed="1" w:qFormat="1"/>
@@ -1033,10 +1134,64 @@
     <w:lsdException w:name="Smart Hyperlink" w:semiHidden="1" w:unhideWhenUsed="1"/>
     <w:lsdException w:name="Hashtag" w:semiHidden="1" w:unhideWhenUsed="1"/>
     <w:lsdException w:name="Unresolved Mention" w:semiHidden="1" w:unhideWhenUsed="1"/>
+    <w:lsdException w:name="Smart Link" w:semiHidden="1" w:unhideWhenUsed="1"/>
   </w:latentStyles>
   <w:style w:type="paragraph" w:default="1" w:styleId="Normal">
     <w:name w:val="Normal"/>
     <w:qFormat/>
+  </w:style>
+  <w:style w:type="paragraph" w:styleId="Heading1">
+    <w:name w:val="heading 1"/>
+    <w:basedOn w:val="Normal"/>
+    <w:next w:val="Normal"/>
+    <w:link w:val="Heading1Char"/>
+    <w:uiPriority w:val="9"/>
+    <w:qFormat/>
+    <w:rsid w:val="00C20FD5"/>
+    <w:pPr>
+      <w:outlineLvl w:val="0"/>
+    </w:pPr>
+    <w:rPr>
+      <w:caps/>
+      <w:sz w:val="28"/>
+      <w:szCs w:val="28"/>
+    </w:rPr>
+  </w:style>
+  <w:style w:type="paragraph" w:styleId="Heading2">
+    <w:name w:val="heading 2"/>
+    <w:basedOn w:val="Normal"/>
+    <w:next w:val="Normal"/>
+    <w:link w:val="Heading2Char"/>
+    <w:uiPriority w:val="9"/>
+    <w:unhideWhenUsed/>
+    <w:qFormat/>
+    <w:rsid w:val="00C20FD5"/>
+    <w:pPr>
+      <w:outlineLvl w:val="1"/>
+    </w:pPr>
+    <w:rPr>
+      <w:b/>
+      <w:bCs/>
+      <w:sz w:val="24"/>
+      <w:szCs w:val="24"/>
+    </w:rPr>
+  </w:style>
+  <w:style w:type="paragraph" w:styleId="Heading3">
+    <w:name w:val="heading 3"/>
+    <w:basedOn w:val="Normal"/>
+    <w:next w:val="Normal"/>
+    <w:link w:val="Heading3Char"/>
+    <w:uiPriority w:val="9"/>
+    <w:unhideWhenUsed/>
+    <w:qFormat/>
+    <w:rsid w:val="00C20FD5"/>
+    <w:pPr>
+      <w:outlineLvl w:val="2"/>
+    </w:pPr>
+    <w:rPr>
+      <w:i/>
+      <w:iCs/>
+    </w:rPr>
   </w:style>
   <w:style w:type="paragraph" w:styleId="Heading9">
     <w:name w:val="heading 9"/>
@@ -1171,7 +1326,7 @@
     <w:link w:val="TitleChar"/>
     <w:uiPriority w:val="10"/>
     <w:qFormat/>
-    <w:rsid w:val="00F07C59"/>
+    <w:rsid w:val="00C20FD5"/>
     <w:pPr>
       <w:pBdr>
         <w:top w:val="single" w:sz="4" w:space="1" w:color="auto"/>
@@ -1182,7 +1337,7 @@
       <w:jc w:val="right"/>
     </w:pPr>
     <w:rPr>
-      <w:rFonts w:asciiTheme="majorHAnsi" w:eastAsiaTheme="majorEastAsia" w:hAnsiTheme="majorHAnsi" w:cstheme="majorBidi"/>
+      <w:rFonts w:asciiTheme="majorHAnsi" w:eastAsiaTheme="majorEastAsia" w:hAnsiTheme="majorHAnsi" w:cstheme="majorHAnsi"/>
       <w:spacing w:val="-10"/>
       <w:kern w:val="28"/>
       <w:sz w:val="56"/>
@@ -1194,9 +1349,9 @@
     <w:basedOn w:val="DefaultParagraphFont"/>
     <w:link w:val="Title"/>
     <w:uiPriority w:val="10"/>
-    <w:rsid w:val="00F07C59"/>
-    <w:rPr>
-      <w:rFonts w:asciiTheme="majorHAnsi" w:eastAsiaTheme="majorEastAsia" w:hAnsiTheme="majorHAnsi" w:cstheme="majorBidi"/>
+    <w:rsid w:val="00C20FD5"/>
+    <w:rPr>
+      <w:rFonts w:asciiTheme="majorHAnsi" w:eastAsiaTheme="majorEastAsia" w:hAnsiTheme="majorHAnsi" w:cstheme="majorHAnsi"/>
       <w:spacing w:val="-10"/>
       <w:kern w:val="28"/>
       <w:sz w:val="56"/>
@@ -1210,7 +1365,7 @@
     <w:link w:val="SubtitleChar"/>
     <w:uiPriority w:val="11"/>
     <w:qFormat/>
-    <w:rsid w:val="00F07C59"/>
+    <w:rsid w:val="00C20FD5"/>
     <w:pPr>
       <w:numPr>
         <w:ilvl w:val="1"/>
@@ -1218,11 +1373,12 @@
       <w:jc w:val="right"/>
     </w:pPr>
     <w:rPr>
-      <w:rFonts w:eastAsiaTheme="minorEastAsia"/>
+      <w:rFonts w:asciiTheme="majorHAnsi" w:eastAsiaTheme="minorEastAsia" w:hAnsiTheme="majorHAnsi" w:cstheme="majorHAnsi"/>
       <w:b/>
       <w:color w:val="5A5A5A" w:themeColor="text1" w:themeTint="A5"/>
       <w:spacing w:val="15"/>
-      <w:sz w:val="32"/>
+      <w:sz w:val="36"/>
+      <w:szCs w:val="36"/>
     </w:rPr>
   </w:style>
   <w:style w:type="character" w:customStyle="1" w:styleId="SubtitleChar">
@@ -1230,13 +1386,14 @@
     <w:basedOn w:val="DefaultParagraphFont"/>
     <w:link w:val="Subtitle"/>
     <w:uiPriority w:val="11"/>
-    <w:rsid w:val="00F07C59"/>
-    <w:rPr>
-      <w:rFonts w:eastAsiaTheme="minorEastAsia"/>
+    <w:rsid w:val="00C20FD5"/>
+    <w:rPr>
+      <w:rFonts w:asciiTheme="majorHAnsi" w:eastAsiaTheme="minorEastAsia" w:hAnsiTheme="majorHAnsi" w:cstheme="majorHAnsi"/>
       <w:b/>
       <w:color w:val="5A5A5A" w:themeColor="text1" w:themeTint="A5"/>
       <w:spacing w:val="15"/>
-      <w:sz w:val="32"/>
+      <w:sz w:val="36"/>
+      <w:szCs w:val="36"/>
     </w:rPr>
   </w:style>
   <w:style w:type="paragraph" w:customStyle="1" w:styleId="SourceCode">
@@ -1482,11 +1639,12 @@
     <w:link w:val="DateChar"/>
     <w:uiPriority w:val="99"/>
     <w:unhideWhenUsed/>
-    <w:rsid w:val="00680282"/>
+    <w:rsid w:val="00C20FD5"/>
     <w:pPr>
       <w:jc w:val="right"/>
     </w:pPr>
     <w:rPr>
+      <w:rFonts w:cstheme="minorHAnsi"/>
       <w:b/>
       <w:sz w:val="32"/>
     </w:rPr>
@@ -1496,8 +1654,9 @@
     <w:basedOn w:val="DefaultParagraphFont"/>
     <w:link w:val="Date"/>
     <w:uiPriority w:val="99"/>
-    <w:rsid w:val="00680282"/>
-    <w:rPr>
+    <w:rsid w:val="00C20FD5"/>
+    <w:rPr>
+      <w:rFonts w:cstheme="minorHAnsi"/>
       <w:b/>
       <w:sz w:val="32"/>
     </w:rPr>
@@ -1536,23 +1695,87 @@
     <w:basedOn w:val="Normal"/>
     <w:link w:val="AuthorChar"/>
     <w:qFormat/>
-    <w:rsid w:val="00F52B17"/>
+    <w:rsid w:val="00C20FD5"/>
     <w:pPr>
       <w:jc w:val="right"/>
     </w:pPr>
     <w:rPr>
-      <w:b/>
+      <w:rFonts w:asciiTheme="majorHAnsi" w:hAnsiTheme="majorHAnsi" w:cstheme="majorHAnsi"/>
+      <w:i/>
       <w:sz w:val="36"/>
+      <w:szCs w:val="36"/>
     </w:rPr>
   </w:style>
   <w:style w:type="character" w:customStyle="1" w:styleId="AuthorChar">
     <w:name w:val="Author Char"/>
     <w:basedOn w:val="DefaultParagraphFont"/>
     <w:link w:val="Author"/>
-    <w:rsid w:val="00F52B17"/>
+    <w:rsid w:val="00C20FD5"/>
+    <w:rPr>
+      <w:rFonts w:asciiTheme="majorHAnsi" w:hAnsiTheme="majorHAnsi" w:cstheme="majorHAnsi"/>
+      <w:i/>
+      <w:sz w:val="36"/>
+      <w:szCs w:val="36"/>
+    </w:rPr>
+  </w:style>
+  <w:style w:type="character" w:customStyle="1" w:styleId="Heading1Char">
+    <w:name w:val="Heading 1 Char"/>
+    <w:basedOn w:val="DefaultParagraphFont"/>
+    <w:link w:val="Heading1"/>
+    <w:uiPriority w:val="9"/>
+    <w:rsid w:val="00C20FD5"/>
+    <w:rPr>
+      <w:caps/>
+      <w:sz w:val="28"/>
+      <w:szCs w:val="28"/>
+    </w:rPr>
+  </w:style>
+  <w:style w:type="character" w:customStyle="1" w:styleId="Heading2Char">
+    <w:name w:val="Heading 2 Char"/>
+    <w:basedOn w:val="DefaultParagraphFont"/>
+    <w:link w:val="Heading2"/>
+    <w:uiPriority w:val="9"/>
+    <w:rsid w:val="00C20FD5"/>
     <w:rPr>
       <w:b/>
-      <w:sz w:val="36"/>
+      <w:bCs/>
+      <w:sz w:val="24"/>
+      <w:szCs w:val="24"/>
+    </w:rPr>
+  </w:style>
+  <w:style w:type="character" w:customStyle="1" w:styleId="Heading3Char">
+    <w:name w:val="Heading 3 Char"/>
+    <w:basedOn w:val="DefaultParagraphFont"/>
+    <w:link w:val="Heading3"/>
+    <w:uiPriority w:val="9"/>
+    <w:rsid w:val="00C20FD5"/>
+    <w:rPr>
+      <w:i/>
+      <w:iCs/>
+    </w:rPr>
+  </w:style>
+  <w:style w:type="character" w:styleId="Hyperlink">
+    <w:name w:val="Hyperlink"/>
+    <w:basedOn w:val="DefaultParagraphFont"/>
+    <w:uiPriority w:val="99"/>
+    <w:unhideWhenUsed/>
+    <w:rsid w:val="00E92EC3"/>
+    <w:rPr>
+      <w:b/>
+      <w:bCs/>
+      <w:color w:val="9CC2E5" w:themeColor="accent5" w:themeTint="99"/>
+    </w:rPr>
+  </w:style>
+  <w:style w:type="character" w:styleId="UnresolvedMention">
+    <w:name w:val="Unresolved Mention"/>
+    <w:basedOn w:val="DefaultParagraphFont"/>
+    <w:uiPriority w:val="99"/>
+    <w:semiHidden/>
+    <w:unhideWhenUsed/>
+    <w:rsid w:val="00287FCF"/>
+    <w:rPr>
+      <w:color w:val="605E5C"/>
+      <w:shd w:val="clear" w:color="auto" w:fill="E1DFDD"/>
     </w:rPr>
   </w:style>
 </w:styles>

</xml_diff>